<commit_message>
21 - RestFulAPI Assignment - 2 JAVA - Final DONE Updated requirements page
</commit_message>
<xml_diff>
--- a/21 - RestFulAPI Assignment - 2 JAVA/Assignment ID-11_RestFulAPI_Assignment2_Requirements.docx
+++ b/21 - RestFulAPI Assignment - 2 JAVA/Assignment ID-11_RestFulAPI_Assignment2_Requirements.docx
@@ -9,9 +9,9 @@
         </w:rPr>
         <w:drawing>
           <wp:inline distT="0" distB="0" distL="0" distR="0">
-            <wp:extent cx="5943600" cy="1663314"/>
+            <wp:extent cx="5943600" cy="1998414"/>
             <wp:effectExtent l="19050" t="0" r="0" b="0"/>
-            <wp:docPr id="1" name="Picture 1"/>
+            <wp:docPr id="2" name="Picture 1"/>
             <wp:cNvGraphicFramePr>
               <a:graphicFrameLocks xmlns:a="http://schemas.openxmlformats.org/drawingml/2006/main" noChangeAspect="1"/>
             </wp:cNvGraphicFramePr>
@@ -34,7 +34,7 @@
                   <pic:spPr bwMode="auto">
                     <a:xfrm>
                       <a:off x="0" y="0"/>
-                      <a:ext cx="5943600" cy="1663314"/>
+                      <a:ext cx="5943600" cy="1998414"/>
                     </a:xfrm>
                     <a:prstGeom prst="rect">
                       <a:avLst/>
@@ -59,9 +59,9 @@
         </w:rPr>
         <w:drawing>
           <wp:inline distT="0" distB="0" distL="0" distR="0">
-            <wp:extent cx="5943600" cy="1529274"/>
+            <wp:extent cx="5943600" cy="2325391"/>
             <wp:effectExtent l="19050" t="0" r="0" b="0"/>
-            <wp:docPr id="4" name="Picture 4"/>
+            <wp:docPr id="3" name="Picture 4"/>
             <wp:cNvGraphicFramePr>
               <a:graphicFrameLocks xmlns:a="http://schemas.openxmlformats.org/drawingml/2006/main" noChangeAspect="1"/>
             </wp:cNvGraphicFramePr>
@@ -84,107 +84,7 @@
                   <pic:spPr bwMode="auto">
                     <a:xfrm>
                       <a:off x="0" y="0"/>
-                      <a:ext cx="5943600" cy="1529274"/>
-                    </a:xfrm>
-                    <a:prstGeom prst="rect">
-                      <a:avLst/>
-                    </a:prstGeom>
-                    <a:noFill/>
-                    <a:ln w="9525">
-                      <a:noFill/>
-                      <a:miter lim="800000"/>
-                      <a:headEnd/>
-                      <a:tailEnd/>
-                    </a:ln>
-                  </pic:spPr>
-                </pic:pic>
-              </a:graphicData>
-            </a:graphic>
-          </wp:inline>
-        </w:drawing>
-      </w:r>
-      <w:r>
-        <w:rPr>
-          <w:noProof/>
-        </w:rPr>
-        <w:drawing>
-          <wp:inline distT="0" distB="0" distL="0" distR="0">
-            <wp:extent cx="5943600" cy="1225799"/>
-            <wp:effectExtent l="19050" t="0" r="0" b="0"/>
-            <wp:docPr id="7" name="Picture 7"/>
-            <wp:cNvGraphicFramePr>
-              <a:graphicFrameLocks xmlns:a="http://schemas.openxmlformats.org/drawingml/2006/main" noChangeAspect="1"/>
-            </wp:cNvGraphicFramePr>
-            <a:graphic xmlns:a="http://schemas.openxmlformats.org/drawingml/2006/main">
-              <a:graphicData uri="http://schemas.openxmlformats.org/drawingml/2006/picture">
-                <pic:pic xmlns:pic="http://schemas.openxmlformats.org/drawingml/2006/picture">
-                  <pic:nvPicPr>
-                    <pic:cNvPr id="0" name="Picture 7"/>
-                    <pic:cNvPicPr>
-                      <a:picLocks noChangeAspect="1" noChangeArrowheads="1"/>
-                    </pic:cNvPicPr>
-                  </pic:nvPicPr>
-                  <pic:blipFill>
-                    <a:blip r:embed="rId6" cstate="print"/>
-                    <a:srcRect/>
-                    <a:stretch>
-                      <a:fillRect/>
-                    </a:stretch>
-                  </pic:blipFill>
-                  <pic:spPr bwMode="auto">
-                    <a:xfrm>
-                      <a:off x="0" y="0"/>
-                      <a:ext cx="5943600" cy="1225799"/>
-                    </a:xfrm>
-                    <a:prstGeom prst="rect">
-                      <a:avLst/>
-                    </a:prstGeom>
-                    <a:noFill/>
-                    <a:ln w="9525">
-                      <a:noFill/>
-                      <a:miter lim="800000"/>
-                      <a:headEnd/>
-                      <a:tailEnd/>
-                    </a:ln>
-                  </pic:spPr>
-                </pic:pic>
-              </a:graphicData>
-            </a:graphic>
-          </wp:inline>
-        </w:drawing>
-      </w:r>
-      <w:r>
-        <w:rPr>
-          <w:noProof/>
-        </w:rPr>
-        <w:drawing>
-          <wp:inline distT="0" distB="0" distL="0" distR="0">
-            <wp:extent cx="5943600" cy="1414963"/>
-            <wp:effectExtent l="19050" t="0" r="0" b="0"/>
-            <wp:docPr id="10" name="Picture 10"/>
-            <wp:cNvGraphicFramePr>
-              <a:graphicFrameLocks xmlns:a="http://schemas.openxmlformats.org/drawingml/2006/main" noChangeAspect="1"/>
-            </wp:cNvGraphicFramePr>
-            <a:graphic xmlns:a="http://schemas.openxmlformats.org/drawingml/2006/main">
-              <a:graphicData uri="http://schemas.openxmlformats.org/drawingml/2006/picture">
-                <pic:pic xmlns:pic="http://schemas.openxmlformats.org/drawingml/2006/picture">
-                  <pic:nvPicPr>
-                    <pic:cNvPr id="0" name="Picture 10"/>
-                    <pic:cNvPicPr>
-                      <a:picLocks noChangeAspect="1" noChangeArrowheads="1"/>
-                    </pic:cNvPicPr>
-                  </pic:nvPicPr>
-                  <pic:blipFill>
-                    <a:blip r:embed="rId7" cstate="print"/>
-                    <a:srcRect/>
-                    <a:stretch>
-                      <a:fillRect/>
-                    </a:stretch>
-                  </pic:blipFill>
-                  <pic:spPr bwMode="auto">
-                    <a:xfrm>
-                      <a:off x="0" y="0"/>
-                      <a:ext cx="5943600" cy="1414963"/>
+                      <a:ext cx="5943600" cy="2325391"/>
                     </a:xfrm>
                     <a:prstGeom prst="rect">
                       <a:avLst/>

</xml_diff>